<commit_message>
adicionado arquivo doc com a bibliografia corretamente formatada
</commit_message>
<xml_diff>
--- a/notes/Referencias Renato Fabbri.docx
+++ b/notes/Referencias Renato Fabbri.docx
@@ -84,27 +84,15 @@
       <w:pPr>
         <w:pStyle w:val="Normal"/>
         <w:spacing w:lineRule="auto" w:line="240" w:before="0" w:after="0"/>
-        <w:rPr>
-          <w:highlight w:val="yellow"/>
-          <w:lang w:val="en-US"/>
-        </w:rPr>
-      </w:pPr>
-      <w:r>
-        <w:rPr>
-          <w:highlight w:val="yellow"/>
-          <w:lang w:val="en-US"/>
-        </w:rPr>
-        <w:t>3 LATOUR, B. Reassembling the social. an introduction to actor-network-theory.</w:t>
-      </w:r>
-    </w:p>
-    <w:p>
-      <w:pPr>
-        <w:pStyle w:val="Normal"/>
-        <w:spacing w:lineRule="auto" w:line="240" w:before="0" w:after="0"/>
-        <w:rPr>
-          <w:lang w:val="en-US"/>
-        </w:rPr>
-      </w:pPr>
+        <w:rPr/>
+      </w:pPr>
+      <w:r>
+        <w:rPr>
+          <w:highlight w:val="yellow"/>
+          <w:lang w:val="en-US"/>
+        </w:rPr>
+        <w:t xml:space="preserve">3 LATOUR, B. Reassembling the social. an introduction to actor-network-theory. </w:t>
+      </w:r>
       <w:r>
         <w:rPr>
           <w:b/>
@@ -139,9 +127,7 @@
       <w:pPr>
         <w:pStyle w:val="Normal"/>
         <w:spacing w:lineRule="auto" w:line="240" w:before="0" w:after="0"/>
-        <w:rPr>
-          <w:lang w:val="en-US"/>
-        </w:rPr>
+        <w:rPr/>
       </w:pPr>
       <w:r>
         <w:rPr>
@@ -163,31 +149,28 @@
           <w:highlight w:val="yellow"/>
           <w:lang w:val="en-US"/>
         </w:rPr>
-        <w:t>… New York: ACM, 2006. p. 137–143.</w:t>
-      </w:r>
-    </w:p>
-    <w:p>
-      <w:pPr>
-        <w:pStyle w:val="Normal"/>
-        <w:spacing w:lineRule="auto" w:line="240" w:before="0" w:after="0"/>
-        <w:rPr>
-          <w:lang w:val="en-US"/>
-        </w:rPr>
-      </w:pPr>
-      <w:r>
-        <w:rPr>
-          <w:lang w:val="en-US"/>
-        </w:rPr>
-      </w:r>
-    </w:p>
-    <w:p>
-      <w:pPr>
-        <w:pStyle w:val="Normal"/>
-        <w:spacing w:lineRule="auto" w:line="240" w:before="0" w:after="0"/>
-        <w:rPr>
-          <w:highlight w:val="yellow"/>
-          <w:lang w:val="en-US"/>
-        </w:rPr>
+        <w:t>… New York: ACM. p. 137–143, 2006.</w:t>
+      </w:r>
+    </w:p>
+    <w:p>
+      <w:pPr>
+        <w:pStyle w:val="Normal"/>
+        <w:spacing w:lineRule="auto" w:line="240" w:before="0" w:after="0"/>
+        <w:rPr>
+          <w:lang w:val="en-US"/>
+        </w:rPr>
+      </w:pPr>
+      <w:r>
+        <w:rPr>
+          <w:lang w:val="en-US"/>
+        </w:rPr>
+      </w:r>
+    </w:p>
+    <w:p>
+      <w:pPr>
+        <w:pStyle w:val="Normal"/>
+        <w:spacing w:lineRule="auto" w:line="240" w:before="0" w:after="0"/>
+        <w:rPr/>
       </w:pPr>
       <w:r>
         <w:rPr>
@@ -209,24 +192,7 @@
           <w:highlight w:val="yellow"/>
           <w:lang w:val="en-US"/>
         </w:rPr>
-        <w:t xml:space="preserve">, </w:t>
-      </w:r>
-    </w:p>
-    <w:p>
-      <w:pPr>
-        <w:pStyle w:val="Normal"/>
-        <w:spacing w:lineRule="auto" w:line="240" w:before="0" w:after="0"/>
-        <w:rPr>
-          <w:highlight w:val="yellow"/>
-          <w:lang w:val="en-US"/>
-        </w:rPr>
-      </w:pPr>
-      <w:r>
-        <w:rPr>
-          <w:highlight w:val="yellow"/>
-          <w:lang w:val="en-US"/>
-        </w:rPr>
-        <w:t>v. 73, n. 3, p. 036127, 2006.</w:t>
+        <w:t>, v. 73, n. 3, p. 036127, 2006.</w:t>
       </w:r>
     </w:p>
     <w:p>
@@ -639,10 +605,7 @@
       <w:pPr>
         <w:pStyle w:val="Normal"/>
         <w:spacing w:lineRule="auto" w:line="240" w:before="0" w:after="0"/>
-        <w:rPr>
-          <w:highlight w:val="yellow"/>
-          <w:lang w:val="en-US"/>
-        </w:rPr>
+        <w:rPr/>
       </w:pPr>
       <w:r>
         <w:rPr>
@@ -664,24 +627,7 @@
           <w:highlight w:val="yellow"/>
           <w:lang w:val="en-US"/>
         </w:rPr>
-        <w:t xml:space="preserve">, </w:t>
-      </w:r>
-    </w:p>
-    <w:p>
-      <w:pPr>
-        <w:pStyle w:val="Normal"/>
-        <w:spacing w:lineRule="auto" w:line="240" w:before="0" w:after="0"/>
-        <w:rPr>
-          <w:highlight w:val="yellow"/>
-          <w:lang w:val="en-US"/>
-        </w:rPr>
-      </w:pPr>
-      <w:r>
-        <w:rPr>
-          <w:highlight w:val="yellow"/>
-          <w:lang w:val="en-US"/>
-        </w:rPr>
-        <w:t>v. 6, n. 4, p. e16939, 2011.</w:t>
+        <w:t>, v. 6, n. 4, p. e16939, 2011.</w:t>
       </w:r>
     </w:p>
     <w:p>
@@ -758,45 +704,56 @@
           <w:highlight w:val="yellow"/>
           <w:lang w:val="en-US"/>
         </w:rPr>
-        <w:t>16 FABBRI, R. Python package to observe temporal stability in the GMANE database. 2015. Available from: &lt;https://github.com/ttm/percolation&gt;. Accessible at 10 mar. 2016.</w:t>
-      </w:r>
-    </w:p>
-    <w:p>
-      <w:pPr>
-        <w:pStyle w:val="Normal"/>
-        <w:spacing w:lineRule="auto" w:line="240" w:before="0" w:after="0"/>
-        <w:rPr>
-          <w:lang w:val="en-US"/>
-        </w:rPr>
-      </w:pPr>
-      <w:r>
-        <w:rPr>
-          <w:lang w:val="en-US"/>
-        </w:rPr>
-      </w:r>
-    </w:p>
-    <w:p>
-      <w:pPr>
-        <w:pStyle w:val="Normal"/>
-        <w:spacing w:lineRule="auto" w:line="240" w:before="0" w:after="0"/>
-        <w:rPr>
-          <w:lang w:val="en-US"/>
-        </w:rPr>
-      </w:pPr>
-      <w:r>
-        <w:rPr>
-          <w:lang w:val="en-US"/>
-        </w:rPr>
-      </w:r>
-    </w:p>
-    <w:p>
-      <w:pPr>
-        <w:pStyle w:val="Normal"/>
-        <w:spacing w:lineRule="auto" w:line="240" w:before="0" w:after="0"/>
-        <w:rPr>
-          <w:highlight w:val="yellow"/>
-          <w:lang w:val="en-US"/>
-        </w:rPr>
+        <w:t xml:space="preserve">16 FABBRI, R. </w:t>
+      </w:r>
+      <w:r>
+        <w:rPr>
+          <w:highlight w:val="yellow"/>
+          <w:lang w:val="en-US"/>
+        </w:rPr>
+        <w:t xml:space="preserve">The Percolation </w:t>
+      </w:r>
+      <w:r>
+        <w:rPr>
+          <w:highlight w:val="yellow"/>
+          <w:lang w:val="en-US"/>
+        </w:rPr>
+        <w:t>Python package to observe temporal stability in the GMANE database. 2015. Available from: &lt;https://github.com/ttm/percolation&gt;. Accessible at 10 mar. 2016.</w:t>
+      </w:r>
+    </w:p>
+    <w:p>
+      <w:pPr>
+        <w:pStyle w:val="Normal"/>
+        <w:spacing w:lineRule="auto" w:line="240" w:before="0" w:after="0"/>
+        <w:rPr>
+          <w:lang w:val="en-US"/>
+        </w:rPr>
+      </w:pPr>
+      <w:r>
+        <w:rPr>
+          <w:lang w:val="en-US"/>
+        </w:rPr>
+      </w:r>
+    </w:p>
+    <w:p>
+      <w:pPr>
+        <w:pStyle w:val="Normal"/>
+        <w:spacing w:lineRule="auto" w:line="240" w:before="0" w:after="0"/>
+        <w:rPr>
+          <w:lang w:val="en-US"/>
+        </w:rPr>
+      </w:pPr>
+      <w:r>
+        <w:rPr>
+          <w:lang w:val="en-US"/>
+        </w:rPr>
+      </w:r>
+    </w:p>
+    <w:p>
+      <w:pPr>
+        <w:pStyle w:val="Normal"/>
+        <w:spacing w:lineRule="auto" w:line="240" w:before="0" w:after="0"/>
+        <w:rPr/>
       </w:pPr>
       <w:r>
         <w:rPr>
@@ -818,24 +775,7 @@
           <w:highlight w:val="yellow"/>
           <w:lang w:val="en-US"/>
         </w:rPr>
-        <w:t>: a very short introduction. Oxford: Oxford University Press,</w:t>
-      </w:r>
-    </w:p>
-    <w:p>
-      <w:pPr>
-        <w:pStyle w:val="Normal"/>
-        <w:spacing w:lineRule="auto" w:line="240" w:before="0" w:after="0"/>
-        <w:rPr>
-          <w:highlight w:val="yellow"/>
-          <w:lang w:val="en-US"/>
-        </w:rPr>
-      </w:pPr>
-      <w:r>
-        <w:rPr>
-          <w:highlight w:val="yellow"/>
-          <w:lang w:val="en-US"/>
-        </w:rPr>
-        <w:t>2014.</w:t>
+        <w:t>: a very short introduction. Oxford: Oxford University Press, 2014.</w:t>
       </w:r>
     </w:p>
     <w:p>
@@ -1423,10 +1363,7 @@
       <w:pPr>
         <w:pStyle w:val="Normal"/>
         <w:spacing w:lineRule="auto" w:line="240" w:before="0" w:after="0"/>
-        <w:rPr>
-          <w:highlight w:val="yellow"/>
-          <w:lang w:val="en-US"/>
-        </w:rPr>
+        <w:rPr/>
       </w:pPr>
       <w:r>
         <w:rPr>
@@ -1448,24 +1385,7 @@
           <w:highlight w:val="yellow"/>
           <w:lang w:val="en-US"/>
         </w:rPr>
-        <w:t>:</w:t>
-      </w:r>
-    </w:p>
-    <w:p>
-      <w:pPr>
-        <w:pStyle w:val="Normal"/>
-        <w:spacing w:lineRule="auto" w:line="240" w:before="0" w:after="0"/>
-        <w:rPr>
-          <w:highlight w:val="yellow"/>
-          <w:lang w:val="en-US"/>
-        </w:rPr>
-      </w:pPr>
-      <w:r>
-        <w:rPr>
-          <w:highlight w:val="yellow"/>
-          <w:lang w:val="en-US"/>
-        </w:rPr>
-        <w:t>science, services and agents on the world wide web, v. 7, n. 3, p. 154–165, 2009.</w:t>
+        <w:t>: science, services and agents on the world wide web, v. 7, n. 3, p. 154–165, 2009.</w:t>
       </w:r>
     </w:p>
     <w:p>
@@ -1557,14 +1477,7 @@
           <w:color w:val="FF0000"/>
           <w:lang w:val="en-US"/>
         </w:rPr>
-        <w:t xml:space="preserve">32 CYGANIAK, R.; WOOD, D.; LANTHALER, M. RDF 1.1 concepts and abstract syntax, 2014. </w:t>
-      </w:r>
-      <w:r>
-        <w:rPr>
-          <w:color w:val="FF0000"/>
-          <w:lang w:val="en-US"/>
-        </w:rPr>
-        <w:t>Available e Accessible</w:t>
+        <w:t>32 CYGANIAK, R.; WOOD, D.; LANTHALER, M. RDF 1.1 concepts and abstract syntax, 2014. Available e Accessible</w:t>
       </w:r>
     </w:p>
     <w:p>
@@ -1624,7 +1537,10 @@
         </w:rPr>
       </w:pPr>
       <w:r>
-        <w:rPr/>
+        <w:rPr>
+          <w:highlight w:val="yellow"/>
+          <w:lang w:val="en-US"/>
+        </w:rPr>
       </w:r>
     </w:p>
     <w:p>
@@ -1694,38 +1610,29 @@
       <w:pPr>
         <w:pStyle w:val="Normal"/>
         <w:spacing w:lineRule="auto" w:line="240" w:before="0" w:after="0"/>
-        <w:rPr/>
-      </w:pPr>
-      <w:r>
-        <w:rPr>
-          <w:color w:val="FF0000"/>
-          <w:lang w:val="en-US"/>
-        </w:rPr>
-        <w:t xml:space="preserve">36 </w:t>
-      </w:r>
-      <w:r>
-        <w:rPr>
-          <w:color w:val="FF0000"/>
-          <w:lang w:val="en-US"/>
-        </w:rPr>
-        <w:t>FABBRI, R. Content</w:t>
-      </w:r>
-      <w:r>
-        <w:rPr>
-          <w:color w:val="FF0000"/>
-          <w:lang w:val="en-US"/>
-        </w:rPr>
-        <w:t xml:space="preserve"> extraction through API from the Brazilian Federal Portal of Social Participation and its tools to a social participation cloud. </w:t>
-      </w:r>
-      <w:r>
-        <w:rPr>
-          <w:color w:val="FF0000"/>
+        <w:rPr>
+          <w:highlight w:val="yellow"/>
+        </w:rPr>
+      </w:pPr>
+      <w:r>
+        <w:rPr>
+          <w:color w:val="FF0000"/>
+          <w:highlight w:val="yellow"/>
+          <w:lang w:val="en-US"/>
+        </w:rPr>
+        <w:t xml:space="preserve">36 FABBRI, R. Content extraction through API from the Brazilian Federal Portal of Social Participation and its tools to a social participation cloud. </w:t>
+      </w:r>
+      <w:r>
+        <w:rPr>
+          <w:color w:val="FF0000"/>
+          <w:highlight w:val="yellow"/>
         </w:rPr>
         <w:t xml:space="preserve">2014. </w:t>
       </w:r>
       <w:r>
         <w:rPr>
           <w:color w:val="FF0000"/>
+          <w:highlight w:val="yellow"/>
           <w:lang w:val="en-US"/>
         </w:rPr>
         <w:t>Avaliable from: &lt;https://github.com/ttm/pnud5/blob/master/latex/produto.pdf?raw=true&gt;. Accessible at: 30 Oct. 2016.</w:t>
@@ -1804,83 +1711,51 @@
           <w:highlight w:val="yellow"/>
           <w:lang w:val="en-US"/>
         </w:rPr>
-        <w:t xml:space="preserve">38 MACDAID, G. P.; MCCAULLEY, M. H.; KAINZ, R. I. </w:t>
-      </w:r>
-      <w:r>
-        <w:rPr>
-          <w:color w:val="FF0000"/>
-          <w:highlight w:val="yellow"/>
-          <w:lang w:val="en-US"/>
-        </w:rPr>
-        <w:t>Myers-Briggs Type Indicator Atlas of Type Tables</w:t>
-      </w:r>
-      <w:r>
-        <w:rPr>
-          <w:color w:val="FF0000"/>
-          <w:highlight w:val="yellow"/>
-          <w:lang w:val="en-US"/>
+        <w:t>38 MACDAID, G. P.; MCCAULLEY, M. H.; KAINZ, R. I. Myers-Briggs Type Indicator Atlas of Type Tables. Florida: Center for Applications of Psychological Type, 2005.</w:t>
+      </w:r>
+    </w:p>
+    <w:p>
+      <w:pPr>
+        <w:pStyle w:val="Normal"/>
+        <w:spacing w:lineRule="auto" w:line="240" w:before="0" w:after="0"/>
+        <w:rPr>
+          <w:color w:val="FF0000"/>
+          <w:lang w:val="en-US"/>
+        </w:rPr>
+      </w:pPr>
+      <w:r>
+        <w:rPr>
+          <w:color w:val="FF0000"/>
+          <w:lang w:val="en-US"/>
+        </w:rPr>
+      </w:r>
+    </w:p>
+    <w:p>
+      <w:pPr>
+        <w:pStyle w:val="Normal"/>
+        <w:spacing w:lineRule="auto" w:line="240" w:before="0" w:after="0"/>
+        <w:rPr>
+          <w:highlight w:val="yellow"/>
+          <w:lang w:val="en-US"/>
+        </w:rPr>
+      </w:pPr>
+      <w:r>
+        <w:rPr>
+          <w:highlight w:val="yellow"/>
+        </w:rPr>
+        <w:t>39 ADORNO, T. W. et al</w:t>
+      </w:r>
+      <w:r>
+        <w:rPr>
+          <w:b/>
+          <w:highlight w:val="yellow"/>
         </w:rPr>
         <w:t xml:space="preserve">. </w:t>
       </w:r>
       <w:r>
         <w:rPr>
-          <w:color w:val="FF0000"/>
-          <w:highlight w:val="yellow"/>
-          <w:lang w:val="en-US"/>
-        </w:rPr>
-        <w:t>Florida</w:t>
-      </w:r>
-      <w:r>
-        <w:rPr>
-          <w:color w:val="FF0000"/>
-          <w:highlight w:val="yellow"/>
-          <w:lang w:val="en-US"/>
-        </w:rPr>
-        <w:t>: Center for Applications of Psychological Type, 2005.</w:t>
-      </w:r>
-    </w:p>
-    <w:p>
-      <w:pPr>
-        <w:pStyle w:val="Normal"/>
-        <w:spacing w:lineRule="auto" w:line="240" w:before="0" w:after="0"/>
-        <w:rPr>
-          <w:color w:val="FF0000"/>
-          <w:lang w:val="en-US"/>
-        </w:rPr>
-      </w:pPr>
-      <w:r>
-        <w:rPr>
-          <w:color w:val="FF0000"/>
-          <w:lang w:val="en-US"/>
-        </w:rPr>
-      </w:r>
-    </w:p>
-    <w:p>
-      <w:pPr>
-        <w:pStyle w:val="Normal"/>
-        <w:spacing w:lineRule="auto" w:line="240" w:before="0" w:after="0"/>
-        <w:rPr>
-          <w:highlight w:val="yellow"/>
-          <w:lang w:val="en-US"/>
-        </w:rPr>
-      </w:pPr>
-      <w:r>
-        <w:rPr>
-          <w:highlight w:val="yellow"/>
-        </w:rPr>
-        <w:t>39 ADORNO, T. W. et al</w:t>
-      </w:r>
-      <w:r>
-        <w:rPr>
           <w:b/>
           <w:highlight w:val="yellow"/>
-        </w:rPr>
-        <w:t xml:space="preserve">. </w:t>
-      </w:r>
-      <w:r>
-        <w:rPr>
-          <w:b/>
-          <w:highlight w:val="yellow"/>
           <w:lang w:val="en-US"/>
         </w:rPr>
         <w:t>The authoritarian personality</w:t>
@@ -1913,33 +1788,28 @@
       <w:pPr>
         <w:pStyle w:val="Normal"/>
         <w:spacing w:lineRule="auto" w:line="240" w:before="0" w:after="0"/>
-        <w:rPr>
-          <w:highlight w:val="yellow"/>
-          <w:lang w:val="en-US"/>
-        </w:rPr>
-      </w:pPr>
-      <w:r>
-        <w:rPr>
-          <w:highlight w:val="yellow"/>
-          <w:lang w:val="en-US"/>
-        </w:rPr>
-        <w:t>40 FABBRI, R. What are you and I? [Anthropological physics fundamentals]. 2015. Available from: &lt;https://www.academia.edu/10356773/What_are_you_and_I_anthropological_</w:t>
-      </w:r>
-    </w:p>
-    <w:p>
-      <w:pPr>
-        <w:pStyle w:val="Normal"/>
-        <w:spacing w:lineRule="auto" w:line="240" w:before="0" w:after="0"/>
-        <w:rPr>
-          <w:lang w:val="en-US"/>
-        </w:rPr>
-      </w:pPr>
-      <w:r>
-        <w:rPr>
-          <w:highlight w:val="yellow"/>
-          <w:lang w:val="en-US"/>
-        </w:rPr>
-        <w:t>physics_fundamentals_&gt;. Accessible at: 23 Jan. 2016.</w:t>
+        <w:rPr/>
+      </w:pPr>
+      <w:r>
+        <w:rPr>
+          <w:highlight w:val="yellow"/>
+          <w:lang w:val="en-US"/>
+        </w:rPr>
+        <w:t>40 FABBRI, R. What are you and I? [Anthropological physics fundamentals]. 2015. Available from: &lt;https://www.academia.edu/10356773/What_are_you_and_I_anthropologica</w:t>
+      </w:r>
+      <w:r>
+        <w:rPr>
+          <w:highlight w:val="yellow"/>
+          <w:lang w:val="en-US"/>
+        </w:rPr>
+        <w:t>l</w:t>
+      </w:r>
+      <w:r>
+        <w:rPr>
+          <w:highlight w:val="yellow"/>
+          <w:lang w:val="en-US"/>
+        </w:rPr>
+        <w:t>_physics_fundamentals_&gt;. Accessible at: 23 Jan. 2016.</w:t>
       </w:r>
     </w:p>
     <w:p>
@@ -1983,21 +1853,7 @@
           <w:highlight w:val="yellow"/>
           <w:lang w:val="en-US"/>
         </w:rPr>
-        <w:t xml:space="preserve">psychology in the critical research of networks. In: CONFERENCE ON COMPLEX SYSTEMS 2015. Tempe, </w:t>
-      </w:r>
-      <w:r>
-        <w:rPr>
-          <w:highlight w:val="yellow"/>
-          <w:lang w:val="en-US"/>
-        </w:rPr>
-        <w:t>Arizona:</w:t>
-      </w:r>
-      <w:r>
-        <w:rPr>
-          <w:highlight w:val="yellow"/>
-          <w:lang w:val="en-US"/>
-        </w:rPr>
-        <w:t xml:space="preserve"> CCS, 2015. </w:t>
+        <w:t xml:space="preserve">psychology in the critical research of networks. In: CONFERENCE ON COMPLEX SYSTEMS 2015. Tempe, Arizona: CCS, 2015. </w:t>
       </w:r>
       <w:r>
         <w:rPr>
@@ -2210,168 +2066,129 @@
       <w:r>
         <w:rPr>
           <w:color w:val="FF0000"/>
-          <w:lang w:val="en-US"/>
-        </w:rPr>
-        <w:t xml:space="preserve">46 </w:t>
-      </w:r>
-      <w:r>
-        <w:rPr>
-          <w:color w:val="FF0000"/>
-          <w:lang w:val="en-US"/>
-        </w:rPr>
-        <w:t xml:space="preserve">FABBRI, R. </w:t>
-      </w:r>
-      <w:r>
-        <w:rPr>
-          <w:color w:val="FF0000"/>
-          <w:lang w:val="en-US"/>
-        </w:rPr>
-        <w:t xml:space="preserve">A distance metric between histograms derived from the Kolmogorov-Smirnov test statistic: specification, measures reference and example uses. </w:t>
-      </w:r>
-      <w:r>
-        <w:rPr>
-          <w:color w:val="FF0000"/>
-          <w:lang w:val="en-US"/>
-        </w:rPr>
-        <w:t xml:space="preserve">Available from: </w:t>
-      </w:r>
-      <w:r>
-        <w:rPr>
-          <w:color w:val="FF0000"/>
-          <w:lang w:val="en-US"/>
-        </w:rPr>
-        <w:t>&lt;</w:t>
+          <w:highlight w:val="yellow"/>
+          <w:lang w:val="en-US"/>
+        </w:rPr>
+        <w:t>46 FABBRI, R. A distance metric between histograms derived from the Kolmogorov-Smirnov test statistic: specification, measures reference and example uses. Available from: &lt;</w:t>
       </w:r>
       <w:hyperlink r:id="rId12">
         <w:r>
           <w:rPr>
             <w:rStyle w:val="InternetLink"/>
             <w:color w:val="FF0000"/>
+            <w:highlight w:val="yellow"/>
             <w:lang w:val="en-US"/>
           </w:rPr>
           <w:t>https://github.com/ttm/kolmogorov-smirnov/raw/master/paper.pdf</w:t>
         </w:r>
       </w:hyperlink>
+      <w:r>
+        <w:rPr>
+          <w:color w:val="FF0000"/>
+          <w:highlight w:val="yellow"/>
+          <w:lang w:val="en-US"/>
+        </w:rPr>
+        <w:t>&gt;. Accessible at: 10 Mar. 2017.</w:t>
+      </w:r>
+    </w:p>
+    <w:p>
+      <w:pPr>
+        <w:pStyle w:val="Normal"/>
+        <w:spacing w:lineRule="auto" w:line="240" w:before="0" w:after="0"/>
+        <w:rPr>
+          <w:color w:val="FF0000"/>
+          <w:lang w:val="en-US"/>
+        </w:rPr>
+      </w:pPr>
+      <w:r>
+        <w:rPr>
+          <w:color w:val="FF0000"/>
+          <w:lang w:val="en-US"/>
+        </w:rPr>
+      </w:r>
+    </w:p>
+    <w:p>
+      <w:pPr>
+        <w:pStyle w:val="Normal"/>
+        <w:spacing w:lineRule="auto" w:line="240" w:before="0" w:after="0"/>
+        <w:rPr/>
+      </w:pPr>
+      <w:r>
+        <w:rPr>
+          <w:highlight w:val="yellow"/>
+          <w:lang w:val="en-US"/>
+        </w:rPr>
+        <w:t>47 GMANE. Available from &lt;http://en.wikipedia.org/wiki/Gmane&gt;. Accessible at: 06 Jan. 2015</w:t>
+      </w:r>
+      <w:r>
+        <w:rPr>
+          <w:color w:val="FF0000"/>
+          <w:lang w:val="en-US"/>
+        </w:rPr>
+        <w:t>.</w:t>
+      </w:r>
+    </w:p>
+    <w:p>
+      <w:pPr>
+        <w:pStyle w:val="Normal"/>
+        <w:spacing w:lineRule="auto" w:line="240" w:before="0" w:after="0"/>
+        <w:rPr>
+          <w:color w:val="FF0000"/>
+          <w:lang w:val="en-US"/>
+        </w:rPr>
+      </w:pPr>
+      <w:r>
+        <w:rPr>
+          <w:color w:val="FF0000"/>
+          <w:lang w:val="en-US"/>
+        </w:rPr>
+      </w:r>
+    </w:p>
+    <w:p>
+      <w:pPr>
+        <w:pStyle w:val="Normal"/>
+        <w:spacing w:lineRule="auto" w:line="240" w:before="0" w:after="0"/>
+        <w:rPr>
+          <w:lang w:val="en-US"/>
+        </w:rPr>
+      </w:pPr>
+      <w:r>
+        <w:rPr>
+          <w:highlight w:val="yellow"/>
+          <w:lang w:val="en-US"/>
+        </w:rPr>
+        <w:t>48 RIEDER, B. Studying facebook via data extraction: the netvizz application. In: ANNUAL ACM WEB SCIENCE CONFERENCE, 5., 2013. Paris. Proceedings … New York: ACM, 2013. p. 346–355.</w:t>
+      </w:r>
+    </w:p>
+    <w:p>
+      <w:pPr>
+        <w:pStyle w:val="Normal"/>
+        <w:spacing w:lineRule="auto" w:line="240" w:before="0" w:after="0"/>
+        <w:rPr>
+          <w:lang w:val="en-US"/>
+        </w:rPr>
+      </w:pPr>
+      <w:r>
+        <w:rPr>
+          <w:lang w:val="en-US"/>
+        </w:rPr>
+      </w:r>
+    </w:p>
+    <w:p>
+      <w:pPr>
+        <w:pStyle w:val="Normal"/>
+        <w:spacing w:lineRule="auto" w:line="240" w:before="0" w:after="0"/>
+        <w:rPr/>
+      </w:pPr>
+      <w:r>
+        <w:rPr>
+          <w:color w:val="FF0000"/>
+          <w:highlight w:val="yellow"/>
+          <w:lang w:val="en-US"/>
+        </w:rPr>
+        <w:t>49 INGEBRIGTSEN, L. M. Gmane. 2008. Available from: &lt;</w:t>
+      </w:r>
       <w:hyperlink r:id="rId13">
-        <w:r>
-          <w:rPr>
-            <w:color w:val="FF0000"/>
-            <w:lang w:val="en-US"/>
-          </w:rPr>
-          <w:t xml:space="preserve">&gt;. </w:t>
-        </w:r>
-      </w:hyperlink>
-      <w:r>
-        <w:rPr>
-          <w:color w:val="FF0000"/>
-          <w:lang w:val="en-US"/>
-        </w:rPr>
-        <w:t>Accessible at: 10 Mar. 2017.</w:t>
-      </w:r>
-    </w:p>
-    <w:p>
-      <w:pPr>
-        <w:pStyle w:val="Normal"/>
-        <w:spacing w:lineRule="auto" w:line="240" w:before="0" w:after="0"/>
-        <w:rPr>
-          <w:color w:val="FF0000"/>
-          <w:lang w:val="en-US"/>
-        </w:rPr>
-      </w:pPr>
-      <w:r>
-        <w:rPr>
-          <w:color w:val="FF0000"/>
-          <w:lang w:val="en-US"/>
-        </w:rPr>
-      </w:r>
-    </w:p>
-    <w:p>
-      <w:pPr>
-        <w:pStyle w:val="Normal"/>
-        <w:spacing w:lineRule="auto" w:line="240" w:before="0" w:after="0"/>
-        <w:rPr/>
-      </w:pPr>
-      <w:r>
-        <w:rPr>
-          <w:highlight w:val="yellow"/>
-          <w:lang w:val="en-US"/>
-        </w:rPr>
-        <w:t>47 GMANE. Available from &lt;http://en.wikipedia.org/wiki/Gmane&gt;. Accessible at: 06 Jan. 2015</w:t>
-      </w:r>
-      <w:r>
-        <w:rPr>
-          <w:color w:val="FF0000"/>
-          <w:lang w:val="en-US"/>
-        </w:rPr>
-        <w:t>.</w:t>
-      </w:r>
-    </w:p>
-    <w:p>
-      <w:pPr>
-        <w:pStyle w:val="Normal"/>
-        <w:spacing w:lineRule="auto" w:line="240" w:before="0" w:after="0"/>
-        <w:rPr>
-          <w:color w:val="FF0000"/>
-          <w:lang w:val="en-US"/>
-        </w:rPr>
-      </w:pPr>
-      <w:r>
-        <w:rPr/>
-      </w:r>
-    </w:p>
-    <w:p>
-      <w:pPr>
-        <w:pStyle w:val="Normal"/>
-        <w:spacing w:lineRule="auto" w:line="240" w:before="0" w:after="0"/>
-        <w:rPr>
-          <w:lang w:val="en-US"/>
-        </w:rPr>
-      </w:pPr>
-      <w:r>
-        <w:rPr>
-          <w:highlight w:val="yellow"/>
-          <w:lang w:val="en-US"/>
-        </w:rPr>
-        <w:t>48 RIEDER, B. Studying facebook via data extraction: the netvizz application. In: ANNUAL ACM WEB SCIENCE CONFERENCE, 5., 2013. Paris. Proceedings … New York: ACM, 2013. p. 346–355.</w:t>
-      </w:r>
-    </w:p>
-    <w:p>
-      <w:pPr>
-        <w:pStyle w:val="Normal"/>
-        <w:spacing w:lineRule="auto" w:line="240" w:before="0" w:after="0"/>
-        <w:rPr>
-          <w:lang w:val="en-US"/>
-        </w:rPr>
-      </w:pPr>
-      <w:r>
-        <w:rPr>
-          <w:lang w:val="en-US"/>
-        </w:rPr>
-      </w:r>
-    </w:p>
-    <w:p>
-      <w:pPr>
-        <w:pStyle w:val="Normal"/>
-        <w:spacing w:lineRule="auto" w:line="240" w:before="0" w:after="0"/>
-        <w:rPr/>
-      </w:pPr>
-      <w:r>
-        <w:rPr>
-          <w:color w:val="FF0000"/>
-          <w:highlight w:val="yellow"/>
-          <w:lang w:val="en-US"/>
-        </w:rPr>
-        <w:t xml:space="preserve">49 INGEBRIGTSEN, L. M. Gmane. 2008. </w:t>
-      </w:r>
-      <w:r>
-        <w:rPr>
-          <w:color w:val="FF0000"/>
-          <w:highlight w:val="yellow"/>
-          <w:lang w:val="en-US"/>
-        </w:rPr>
-        <w:t>Available from: &lt;</w:t>
-      </w:r>
-      <w:hyperlink r:id="rId14">
         <w:r>
           <w:rPr>
             <w:rStyle w:val="InternetLink"/>
@@ -2507,37 +2324,15 @@
           <w:color w:val="FF0000"/>
           <w:highlight w:val="yellow"/>
         </w:rPr>
-        <w:t xml:space="preserve">52  </w:t>
-      </w:r>
-      <w:r>
-        <w:rPr>
-          <w:color w:val="FF0000"/>
-          <w:highlight w:val="yellow"/>
-        </w:rPr>
-        <w:t xml:space="preserve">FABBRI, R. </w:t>
-      </w:r>
-      <w:r>
-        <w:rPr>
-          <w:color w:val="FF0000"/>
-          <w:highlight w:val="yellow"/>
-        </w:rPr>
-        <w:t xml:space="preserve">Data from Participa.br, Cidade Democrática and AA, in XML/RDF </w:t>
-      </w:r>
-      <w:r>
-        <w:rPr>
-          <w:color w:val="FF0000"/>
-          <w:highlight w:val="yellow"/>
-          <w:lang w:val="en-US"/>
-        </w:rPr>
-        <w:t xml:space="preserve">and Turtle/RDF. [S.l.]: Datahub, 2014. </w:t>
-      </w:r>
-      <w:r>
-        <w:rPr>
-          <w:color w:val="FF0000"/>
-          <w:highlight w:val="yellow"/>
-          <w:lang w:val="en-US"/>
-        </w:rPr>
-        <w:t>Available from:</w:t>
+        <w:t xml:space="preserve">52  FABBRI, R. Data from Participa.br, Cidade Democrática and AA, in XML/RDF </w:t>
+      </w:r>
+      <w:r>
+        <w:rPr>
+          <w:color w:val="FF0000"/>
+          <w:highlight w:val="yellow"/>
+          <w:lang w:val="en-US"/>
+        </w:rPr>
+        <w:t>and Turtle/RDF. [S.l.]: Datahub, 2014. Available from:</w:t>
       </w:r>
     </w:p>
     <w:p>
@@ -2553,7 +2348,7 @@
         </w:rPr>
         <w:t>&lt;</w:t>
       </w:r>
-      <w:hyperlink r:id="rId15">
+      <w:hyperlink r:id="rId14">
         <w:r>
           <w:rPr>
             <w:rStyle w:val="InternetLink"/>
@@ -2563,62 +2358,41 @@
           <w:t>http://datahub.io/organization/socialparticipation</w:t>
         </w:r>
       </w:hyperlink>
-      <w:hyperlink r:id="rId16">
-        <w:r>
-          <w:rPr>
-            <w:color w:val="FF0000"/>
-            <w:highlight w:val="yellow"/>
-          </w:rPr>
-          <w:t xml:space="preserve">&gt;. </w:t>
-        </w:r>
-      </w:hyperlink>
-      <w:r>
-        <w:rPr>
-          <w:color w:val="FF0000"/>
-          <w:highlight w:val="yellow"/>
-        </w:rPr>
-        <w:t>Accessible at: 10 Mar. 2017.</w:t>
-      </w:r>
-    </w:p>
-    <w:p>
-      <w:pPr>
-        <w:pStyle w:val="Normal"/>
-        <w:spacing w:lineRule="auto" w:line="240" w:before="0" w:after="0"/>
-        <w:rPr>
-          <w:highlight w:val="yellow"/>
-        </w:rPr>
-      </w:pPr>
-      <w:r>
-        <w:rPr>
-          <w:highlight w:val="yellow"/>
-        </w:rPr>
-      </w:r>
-    </w:p>
-    <w:p>
-      <w:pPr>
-        <w:pStyle w:val="Normal"/>
-        <w:spacing w:lineRule="auto" w:line="240" w:before="0" w:after="0"/>
-        <w:rPr>
-          <w:highlight w:val="yellow"/>
-          <w:lang w:val="en-US"/>
-        </w:rPr>
-      </w:pPr>
-      <w:r>
-        <w:rPr>
-          <w:highlight w:val="yellow"/>
-          <w:lang w:val="en-US"/>
-        </w:rPr>
-        <w:t>53 WOELFLE, M.; OLLIARO, P.; TODD, M. H. Open science is a research accelerator.</w:t>
-      </w:r>
-    </w:p>
-    <w:p>
-      <w:pPr>
-        <w:pStyle w:val="Normal"/>
-        <w:spacing w:lineRule="auto" w:line="240" w:before="0" w:after="0"/>
-        <w:rPr>
-          <w:lang w:val="en-US"/>
-        </w:rPr>
-      </w:pPr>
+      <w:r>
+        <w:rPr>
+          <w:color w:val="FF0000"/>
+          <w:highlight w:val="yellow"/>
+        </w:rPr>
+        <w:t>&gt;. Accessible at: 10 Mar. 2017.</w:t>
+      </w:r>
+    </w:p>
+    <w:p>
+      <w:pPr>
+        <w:pStyle w:val="Normal"/>
+        <w:spacing w:lineRule="auto" w:line="240" w:before="0" w:after="0"/>
+        <w:rPr>
+          <w:highlight w:val="yellow"/>
+        </w:rPr>
+      </w:pPr>
+      <w:r>
+        <w:rPr>
+          <w:highlight w:val="yellow"/>
+        </w:rPr>
+      </w:r>
+    </w:p>
+    <w:p>
+      <w:pPr>
+        <w:pStyle w:val="Normal"/>
+        <w:spacing w:lineRule="auto" w:line="240" w:before="0" w:after="0"/>
+        <w:rPr/>
+      </w:pPr>
+      <w:r>
+        <w:rPr>
+          <w:highlight w:val="yellow"/>
+          <w:lang w:val="en-US"/>
+        </w:rPr>
+        <w:t xml:space="preserve">53 WOELFLE, M.; OLLIARO, P.; TODD, M. H. Open science is a research accelerator. </w:t>
+      </w:r>
       <w:r>
         <w:rPr>
           <w:b/>
@@ -2678,44 +2452,10 @@
           <w:lang w:val="en-US"/>
         </w:rPr>
         <w:t>54 ANTUNES, D. C.; FABBRI, R.; PISANI, M. M. Anthropological physics and social psychology in the critical research of</w:t>
-      </w:r>
-      <w:r>
-        <w:rPr>
-          <w:strike/>
-          <w:color w:val="FF0000"/>
-          <w:highlight w:val="green"/>
-          <w:lang w:val="en-US"/>
-        </w:rPr>
         <w:softHyphen/>
-      </w:r>
-      <w:r>
-        <w:rPr>
-          <w:strike/>
-          <w:color w:val="FF0000"/>
-          <w:highlight w:val="green"/>
-          <w:lang w:val="en-US"/>
-        </w:rPr>
-        <w:t xml:space="preserve"> networks. 2015. CSDC’15 online conference, Conference on Complex Systems. </w:t>
-      </w:r>
-      <w:r>
-        <w:rPr>
-          <w:strike/>
-          <w:color w:val="FF0000"/>
-          <w:highlight w:val="green"/>
-          <w:lang w:val="en-US"/>
-        </w:rPr>
-        <w:t>Available from</w:t>
-      </w:r>
-      <w:r>
-        <w:rPr>
-          <w:strike/>
-          <w:color w:val="FF0000"/>
-          <w:highlight w:val="green"/>
-          <w:lang w:val="en-US"/>
-        </w:rPr>
-        <w:t xml:space="preserve"> &lt;</w:t>
-      </w:r>
-      <w:hyperlink r:id="rId17">
+        <w:t xml:space="preserve"> networks. 2015. CSDC’15 online conference, Conference on Complex Systems. Available from &lt;</w:t>
+      </w:r>
+      <w:hyperlink r:id="rId15">
         <w:r>
           <w:rPr>
             <w:rStyle w:val="InternetLink"/>
@@ -2734,40 +2474,28 @@
           <w:highlight w:val="green"/>
           <w:lang w:val="en-US"/>
         </w:rPr>
-        <w:t xml:space="preserve">&gt;. </w:t>
-      </w:r>
-      <w:r>
-        <w:rPr>
-          <w:strike/>
-          <w:color w:val="FF0000"/>
-          <w:highlight w:val="green"/>
-          <w:lang w:val="en-US"/>
-        </w:rPr>
-        <w:t>Accessible at:</w:t>
-      </w:r>
-    </w:p>
-    <w:p>
-      <w:pPr>
-        <w:pStyle w:val="Normal"/>
-        <w:spacing w:lineRule="auto" w:line="240" w:before="0" w:after="0"/>
-        <w:rPr>
-          <w:lang w:val="en-US"/>
-        </w:rPr>
-      </w:pPr>
-      <w:r>
-        <w:rPr>
-          <w:lang w:val="en-US"/>
-        </w:rPr>
-      </w:r>
-    </w:p>
-    <w:p>
-      <w:pPr>
-        <w:pStyle w:val="Normal"/>
-        <w:spacing w:lineRule="auto" w:line="240" w:before="0" w:after="0"/>
-        <w:rPr>
-          <w:highlight w:val="yellow"/>
-          <w:lang w:val="en-US"/>
-        </w:rPr>
+        <w:t>&gt;. Accessible at:</w:t>
+      </w:r>
+    </w:p>
+    <w:p>
+      <w:pPr>
+        <w:pStyle w:val="Normal"/>
+        <w:spacing w:lineRule="auto" w:line="240" w:before="0" w:after="0"/>
+        <w:rPr>
+          <w:lang w:val="en-US"/>
+        </w:rPr>
+      </w:pPr>
+      <w:r>
+        <w:rPr>
+          <w:lang w:val="en-US"/>
+        </w:rPr>
+      </w:r>
+    </w:p>
+    <w:p>
+      <w:pPr>
+        <w:pStyle w:val="Normal"/>
+        <w:spacing w:lineRule="auto" w:line="240" w:before="0" w:after="0"/>
+        <w:rPr/>
       </w:pPr>
       <w:r>
         <w:rPr>
@@ -2789,23 +2517,7 @@
           <w:highlight w:val="yellow"/>
           <w:lang w:val="en-US"/>
         </w:rPr>
-        <w:t>. Chichester: John Wiley &amp; Sons,</w:t>
-      </w:r>
-    </w:p>
-    <w:p>
-      <w:pPr>
-        <w:pStyle w:val="Normal"/>
-        <w:spacing w:lineRule="auto" w:line="240" w:before="0" w:after="0"/>
-        <w:rPr>
-          <w:lang w:val="en-US"/>
-        </w:rPr>
-      </w:pPr>
-      <w:r>
-        <w:rPr>
-          <w:highlight w:val="yellow"/>
-          <w:lang w:val="en-US"/>
-        </w:rPr>
-        <w:t>2009.</w:t>
+        <w:t>. Chichester: John Wiley &amp; Sons, 2009.</w:t>
       </w:r>
     </w:p>
     <w:p>
@@ -2883,7 +2595,7 @@
         </w:rPr>
         <w:t xml:space="preserve">57 NEWMAN, M. Community detection and graph partitioning.  2013. Available from: &lt; </w:t>
       </w:r>
-      <w:hyperlink r:id="rId18">
+      <w:hyperlink r:id="rId16">
         <w:r>
           <w:rPr>
             <w:rStyle w:val="InternetLink"/>
@@ -3221,7 +2933,9 @@
       </w:pPr>
       <w:r>
         <w:rPr>
-          <w:strike/>
+          <w:color w:val="FF0000"/>
+          <w:highlight w:val="green"/>
+          <w:lang w:val="en-US"/>
         </w:rPr>
       </w:r>
     </w:p>
@@ -3496,7 +3210,7 @@
         </w:rPr>
         <w:t xml:space="preserve">70 PETROV, S.; DAS, D.; MCDONALD, R. A universal part-of-speech tagset. 2011. Available from: &lt; </w:t>
       </w:r>
-      <w:hyperlink r:id="rId19">
+      <w:hyperlink r:id="rId17">
         <w:r>
           <w:rPr>
             <w:rStyle w:val="InternetLink"/>
@@ -3549,15 +3263,7 @@
           <w:highlight w:val="yellow"/>
           <w:lang w:val="en-US"/>
         </w:rPr>
-        <w:t xml:space="preserve">Accessible at: </w:t>
-      </w:r>
-      <w:r>
-        <w:rPr>
-          <w:color w:val="FF0000"/>
-          <w:highlight w:val="yellow"/>
-          <w:lang w:val="en-US"/>
-        </w:rPr>
-        <w:t>10 Mar. 2017.</w:t>
+        <w:t>Accessible at: 10 Mar. 2017.</w:t>
       </w:r>
     </w:p>
     <w:p>
@@ -3595,15 +3301,7 @@
           <w:highlight w:val="yellow"/>
           <w:lang w:val="en-US"/>
         </w:rPr>
-        <w:t xml:space="preserve">Accessible at:  </w:t>
-      </w:r>
-      <w:r>
-        <w:rPr>
-          <w:color w:val="FF0000"/>
-          <w:highlight w:val="yellow"/>
-          <w:lang w:val="en-US"/>
-        </w:rPr>
-        <w:t>10 Mar. 2017.</w:t>
+        <w:t>Accessible at:  10 Mar. 2017.</w:t>
       </w:r>
     </w:p>
     <w:p>
@@ -3641,15 +3339,7 @@
           <w:highlight w:val="yellow"/>
           <w:lang w:val="en-US"/>
         </w:rPr>
-        <w:t xml:space="preserve">Accessible at: </w:t>
-      </w:r>
-      <w:r>
-        <w:rPr>
-          <w:color w:val="FF0000"/>
-          <w:highlight w:val="yellow"/>
-          <w:lang w:val="en-US"/>
-        </w:rPr>
-        <w:t>10 Mar. 2017.</w:t>
+        <w:t>Accessible at: 10 Mar. 2017.</w:t>
       </w:r>
     </w:p>
     <w:p>
@@ -3687,38 +3377,28 @@
           <w:highlight w:val="yellow"/>
           <w:lang w:val="en-US"/>
         </w:rPr>
-        <w:t xml:space="preserve">Accessible at: </w:t>
-      </w:r>
-      <w:r>
-        <w:rPr>
-          <w:color w:val="FF0000"/>
-          <w:highlight w:val="yellow"/>
-          <w:lang w:val="en-US"/>
-        </w:rPr>
-        <w:t>10 Mar. 2017.</w:t>
-      </w:r>
-    </w:p>
-    <w:p>
-      <w:pPr>
-        <w:pStyle w:val="Normal"/>
-        <w:spacing w:lineRule="auto" w:line="240" w:before="0" w:after="0"/>
-        <w:rPr>
-          <w:lang w:val="en-US"/>
-        </w:rPr>
-      </w:pPr>
-      <w:r>
-        <w:rPr>
-          <w:lang w:val="en-US"/>
-        </w:rPr>
-      </w:r>
-    </w:p>
-    <w:p>
-      <w:pPr>
-        <w:pStyle w:val="Normal"/>
-        <w:spacing w:lineRule="auto" w:line="240" w:before="0" w:after="0"/>
-        <w:rPr>
-          <w:highlight w:val="yellow"/>
-        </w:rPr>
+        <w:t>Accessible at: 10 Mar. 2017.</w:t>
+      </w:r>
+    </w:p>
+    <w:p>
+      <w:pPr>
+        <w:pStyle w:val="Normal"/>
+        <w:spacing w:lineRule="auto" w:line="240" w:before="0" w:after="0"/>
+        <w:rPr>
+          <w:lang w:val="en-US"/>
+        </w:rPr>
+      </w:pPr>
+      <w:r>
+        <w:rPr>
+          <w:lang w:val="en-US"/>
+        </w:rPr>
+      </w:r>
+    </w:p>
+    <w:p>
+      <w:pPr>
+        <w:pStyle w:val="Normal"/>
+        <w:spacing w:lineRule="auto" w:line="240" w:before="0" w:after="0"/>
+        <w:rPr/>
       </w:pPr>
       <w:r>
         <w:rPr>
@@ -3733,15 +3413,7 @@
           <w:highlight w:val="yellow"/>
           <w:lang w:val="en-US"/>
         </w:rPr>
-        <w:t xml:space="preserve">Accessible at: </w:t>
-      </w:r>
-      <w:r>
-        <w:rPr>
-          <w:color w:val="FF0000"/>
-          <w:highlight w:val="yellow"/>
-          <w:lang w:val="en-US"/>
-        </w:rPr>
-        <w:t>10 Mar. 2017.</w:t>
+        <w:t>Accessible at: 10 Mar. 2017.</w:t>
       </w:r>
     </w:p>
     <w:p>
@@ -3779,15 +3451,7 @@
           <w:highlight w:val="yellow"/>
           <w:lang w:val="en-US"/>
         </w:rPr>
-        <w:t xml:space="preserve">Accessible at: </w:t>
-      </w:r>
-      <w:r>
-        <w:rPr>
-          <w:color w:val="FF0000"/>
-          <w:highlight w:val="yellow"/>
-          <w:lang w:val="en-US"/>
-        </w:rPr>
-        <w:t>10 Mar. 2017.</w:t>
+        <w:t>Accessible at: 10 Mar. 2017.</w:t>
       </w:r>
     </w:p>
     <w:p>
@@ -3860,39 +3524,16 @@
           <w:highlight w:val="yellow"/>
           <w:lang w:val="en-US"/>
         </w:rPr>
-        <w:t xml:space="preserve">78 </w:t>
-      </w:r>
-      <w:r>
-        <w:rPr>
-          <w:color w:val="FF0000"/>
-          <w:highlight w:val="yellow"/>
-          <w:lang w:val="en-US"/>
-        </w:rPr>
-        <w:t xml:space="preserve">FABBRI, R. </w:t>
-      </w:r>
-      <w:r>
-        <w:rPr>
-          <w:color w:val="FF0000"/>
-          <w:highlight w:val="yellow"/>
-          <w:lang w:val="en-US"/>
-        </w:rPr>
-        <w:t xml:space="preserve">What are you and I? </w:t>
-      </w:r>
-      <w:r>
-        <w:rPr>
-          <w:color w:val="FF0000"/>
-          <w:highlight w:val="yellow"/>
-        </w:rPr>
-        <w:t xml:space="preserve">[Anthropological physics fundamentals]. 2015. </w:t>
-      </w:r>
-      <w:r>
-        <w:rPr>
-          <w:color w:val="FF0000"/>
-          <w:highlight w:val="yellow"/>
-        </w:rPr>
-        <w:t>Available from: &lt;</w:t>
-      </w:r>
-      <w:hyperlink r:id="rId20">
+        <w:t xml:space="preserve">78 FABBRI, R. What are you and I? </w:t>
+      </w:r>
+      <w:r>
+        <w:rPr>
+          <w:color w:val="FF0000"/>
+          <w:highlight w:val="yellow"/>
+        </w:rPr>
+        <w:t>[Anthropological physics fundamentals]. 2015. Available from: &lt;</w:t>
+      </w:r>
+      <w:hyperlink r:id="rId18">
         <w:r>
           <w:rPr>
             <w:rStyle w:val="InternetLink"/>
@@ -3952,7 +3593,7 @@
         </w:rPr>
         <w:t>Available from: &lt;</w:t>
       </w:r>
-      <w:hyperlink r:id="rId21">
+      <w:hyperlink r:id="rId19">
         <w:r>
           <w:rPr>
             <w:rStyle w:val="InternetLink"/>
@@ -3975,15 +3616,7 @@
           <w:highlight w:val="yellow"/>
           <w:lang w:val="en-US"/>
         </w:rPr>
-        <w:t xml:space="preserve">Accessible at: </w:t>
-      </w:r>
-      <w:r>
-        <w:rPr>
-          <w:color w:val="FF0000"/>
-          <w:highlight w:val="yellow"/>
-          <w:lang w:val="en-US"/>
-        </w:rPr>
-        <w:t>10 Mar. 2017.</w:t>
+        <w:t>Accessible at: 10 Mar. 2017.</w:t>
       </w:r>
     </w:p>
     <w:p>
@@ -4013,7 +3646,7 @@
         </w:rPr>
         <w:t>80 FABBRI, R. et al. Social participation ontology: community documentation, enhancements and use examples. 2015. Available from: &lt;</w:t>
       </w:r>
-      <w:hyperlink r:id="rId22">
+      <w:hyperlink r:id="rId20">
         <w:r>
           <w:rPr>
             <w:rStyle w:val="InternetLink"/>
@@ -4036,15 +3669,7 @@
           <w:highlight w:val="yellow"/>
           <w:lang w:val="en-US"/>
         </w:rPr>
-        <w:t xml:space="preserve">Accessible at: </w:t>
-      </w:r>
-      <w:r>
-        <w:rPr>
-          <w:color w:val="FF0000"/>
-          <w:highlight w:val="yellow"/>
-          <w:lang w:val="en-US"/>
-        </w:rPr>
-        <w:t>10 Mar. 2017.</w:t>
+        <w:t>Accessible at: 10 Mar. 2017.</w:t>
       </w:r>
     </w:p>
     <w:p>
@@ -4074,7 +3699,7 @@
         </w:rPr>
         <w:t>81 FABBRI, R. A connective differentiation of textual production in interaction networks. 2013. Available from: &lt;</w:t>
       </w:r>
-      <w:hyperlink r:id="rId23">
+      <w:hyperlink r:id="rId21">
         <w:r>
           <w:rPr>
             <w:rStyle w:val="InternetLink"/>
@@ -4097,15 +3722,7 @@
           <w:highlight w:val="yellow"/>
           <w:lang w:val="en-US"/>
         </w:rPr>
-        <w:t xml:space="preserve">Accessible at: </w:t>
-      </w:r>
-      <w:r>
-        <w:rPr>
-          <w:color w:val="FF0000"/>
-          <w:highlight w:val="yellow"/>
-          <w:lang w:val="en-US"/>
-        </w:rPr>
-        <w:t>10 Mar. 2017.</w:t>
+        <w:t>Accessible at: 10 Mar. 2017.</w:t>
       </w:r>
     </w:p>
     <w:p>

</xml_diff>